<commit_message>
minor change to RC application
</commit_message>
<xml_diff>
--- a/zadost_rodne_cislo.docx
+++ b/zadost_rodne_cislo.docx
@@ -365,7 +365,7 @@
           <w:lang w:val="cs-CZ"/>
         </w:rPr>
         <w:br/>
-        <w:t xml:space="preserve"> V {{ city }}, dne </w:t>
+        <w:t xml:space="preserve"> {{ city }}, dne </w:t>
       </w:r>
       <w:bookmarkStart w:id="0" w:name="_GoBack"/>
       <w:bookmarkEnd w:id="0"/>
@@ -397,9 +397,9 @@
                   <wp:posOffset>3691255</wp:posOffset>
                 </wp:positionH>
                 <wp:positionV relativeFrom="paragraph">
-                  <wp:posOffset>174625</wp:posOffset>
+                  <wp:posOffset>182880</wp:posOffset>
                 </wp:positionV>
-                <wp:extent cx="2661920" cy="715645"/>
+                <wp:extent cx="2662555" cy="715645"/>
                 <wp:effectExtent l="0" t="0" r="7620" b="0"/>
                 <wp:wrapNone/>
                 <wp:docPr id="1" name="Text Box 2"/>
@@ -410,7 +410,7 @@
                       <wps:spPr>
                         <a:xfrm>
                           <a:off x="0" y="0"/>
-                          <a:ext cx="2661120" cy="714960"/>
+                          <a:ext cx="2661840" cy="714960"/>
                         </a:xfrm>
                         <a:prstGeom prst="rect">
                           <a:avLst/>
@@ -489,7 +489,7 @@
           </mc:Choice>
           <mc:Fallback>
             <w:pict>
-              <v:rect id="shape_0" ID="Text Box 2" fillcolor="white" stroked="f" style="position:absolute;margin-left:290.65pt;margin-top:13.75pt;width:209.5pt;height:56.25pt" wp14:anchorId="0EE383DD">
+              <v:rect id="shape_0" ID="Text Box 2" fillcolor="white" stroked="f" style="position:absolute;margin-left:290.65pt;margin-top:14.4pt;width:209.55pt;height:56.25pt" wp14:anchorId="0EE383DD">
                 <w10:wrap type="square"/>
                 <v:fill o:detectmouseclick="t" type="solid" color2="black"/>
                 <v:stroke color="#3465a4" joinstyle="round" endcap="flat"/>

</xml_diff>